<commit_message>
Added qinglish translations to MOST-CN Proposal form
The MOST-CN proposal is 23 pages long and very complicated
</commit_message>
<xml_diff>
--- a/Project Concept Note (PCN) – Municipal Distributed Ledger Pilot Development Platform for All Economic Activities.docx
+++ b/Project Concept Note (PCN) – Municipal Distributed Ledger Pilot Development Platform for All Economic Activities.docx
@@ -2301,8 +2301,6 @@
         </w:rPr>
         <w:fldChar w:fldCharType="separate"/>
       </w:r>
-      <w:bookmarkStart w:id="0" w:name="_GoBack"/>
-      <w:bookmarkEnd w:id="0"/>
       <w:r>
         <w:rPr>
           <w:rFonts w:ascii="Helvetica Neue" w:hAnsi="Helvetica Neue"/>
@@ -3238,11 +3236,11 @@
           <w:b/>
         </w:rPr>
       </w:pPr>
-      <w:bookmarkStart w:id="1" w:name="_Toc446405574"/>
+      <w:bookmarkStart w:id="0" w:name="_Toc446405574"/>
       <w:r>
         <w:t>Cover Sheet</w:t>
       </w:r>
-      <w:bookmarkEnd w:id="1"/>
+      <w:bookmarkEnd w:id="0"/>
     </w:p>
     <w:tbl>
       <w:tblPr>
@@ -3389,11 +3387,12 @@
     </w:tbl>
     <w:p/>
     <w:p/>
+    <w:p/>
     <w:p>
       <w:pPr>
         <w:pStyle w:val="Heading1"/>
       </w:pPr>
-      <w:bookmarkStart w:id="2" w:name="_Toc446405575"/>
+      <w:bookmarkStart w:id="1" w:name="_Toc446405575"/>
       <w:r>
         <w:t xml:space="preserve">Key Development Issues and Rationale for </w:t>
       </w:r>
@@ -3402,6 +3401,282 @@
       </w:r>
       <w:r>
         <w:t>Involvement</w:t>
+      </w:r>
+      <w:bookmarkEnd w:id="1"/>
+    </w:p>
+    <w:tbl>
+      <w:tblPr>
+        <w:tblStyle w:val="TableGrid"/>
+        <w:tblW w:w="14058" w:type="dxa"/>
+        <w:tblLayout w:type="fixed"/>
+        <w:tblLook w:val="04A0" w:firstRow="1" w:lastRow="0" w:firstColumn="1" w:lastColumn="0" w:noHBand="0" w:noVBand="1"/>
+      </w:tblPr>
+      <w:tblGrid>
+        <w:gridCol w:w="2448"/>
+        <w:gridCol w:w="8730"/>
+        <w:gridCol w:w="2880"/>
+      </w:tblGrid>
+      <w:tr>
+        <w:tc>
+          <w:tcPr>
+            <w:tcW w:w="2448" w:type="dxa"/>
+          </w:tcPr>
+          <w:p>
+            <w:pPr>
+              <w:spacing w:after="0"/>
+              <w:jc w:val="center"/>
+              <w:rPr>
+                <w:rFonts w:ascii="Helvetica Neue" w:hAnsi="Helvetica Neue"/>
+                <w:b/>
+              </w:rPr>
+            </w:pPr>
+            <w:r>
+              <w:rPr>
+                <w:rFonts w:ascii="Helvetica Neue" w:hAnsi="Helvetica Neue"/>
+                <w:b/>
+              </w:rPr>
+              <w:t>Section Name</w:t>
+            </w:r>
+          </w:p>
+        </w:tc>
+        <w:tc>
+          <w:tcPr>
+            <w:tcW w:w="8730" w:type="dxa"/>
+          </w:tcPr>
+          <w:p>
+            <w:pPr>
+              <w:spacing w:after="0"/>
+              <w:jc w:val="center"/>
+              <w:rPr>
+                <w:rFonts w:ascii="Helvetica Neue" w:hAnsi="Helvetica Neue"/>
+                <w:b/>
+              </w:rPr>
+            </w:pPr>
+            <w:r>
+              <w:rPr>
+                <w:rFonts w:ascii="Helvetica Neue" w:hAnsi="Helvetica Neue"/>
+                <w:b/>
+              </w:rPr>
+              <w:t>Contents</w:t>
+            </w:r>
+          </w:p>
+        </w:tc>
+        <w:tc>
+          <w:tcPr>
+            <w:tcW w:w="2880" w:type="dxa"/>
+          </w:tcPr>
+          <w:p>
+            <w:pPr>
+              <w:spacing w:after="0"/>
+              <w:jc w:val="center"/>
+              <w:rPr>
+                <w:rFonts w:ascii="Helvetica Neue" w:hAnsi="Helvetica Neue"/>
+                <w:b/>
+              </w:rPr>
+            </w:pPr>
+            <w:r>
+              <w:rPr>
+                <w:rFonts w:ascii="Helvetica Neue" w:hAnsi="Helvetica Neue"/>
+                <w:b/>
+              </w:rPr>
+              <w:t>Suggested Length</w:t>
+            </w:r>
+          </w:p>
+        </w:tc>
+      </w:tr>
+      <w:tr>
+        <w:tc>
+          <w:tcPr>
+            <w:tcW w:w="2448" w:type="dxa"/>
+          </w:tcPr>
+          <w:p>
+            <w:r>
+              <w:t xml:space="preserve">Key Development Issues and Rationale for </w:t>
+            </w:r>
+            <w:r>
+              <w:t xml:space="preserve">MOST-CN </w:t>
+            </w:r>
+            <w:r>
+              <w:t>Involvement</w:t>
+            </w:r>
+          </w:p>
+        </w:tc>
+        <w:tc>
+          <w:tcPr>
+            <w:tcW w:w="8730" w:type="dxa"/>
+          </w:tcPr>
+          <w:p>
+            <w:pPr>
+              <w:pStyle w:val="ListParagraph"/>
+              <w:numPr>
+                <w:ilvl w:val="0"/>
+                <w:numId w:val="7"/>
+              </w:numPr>
+            </w:pPr>
+            <w:r>
+              <w:t xml:space="preserve">Describe how the proposed </w:t>
+            </w:r>
+            <w:r>
+              <w:t>project</w:t>
+            </w:r>
+            <w:r>
+              <w:t xml:space="preserve"> supports </w:t>
+            </w:r>
+            <w:r>
+              <w:t xml:space="preserve">national and </w:t>
+            </w:r>
+            <w:r>
+              <w:t xml:space="preserve">MOST-CN </w:t>
+            </w:r>
+            <w:r>
+              <w:t>objectives, policies, and strategies in the sector.</w:t>
+            </w:r>
+          </w:p>
+          <w:p>
+            <w:pPr>
+              <w:pStyle w:val="ListParagraph"/>
+              <w:numPr>
+                <w:ilvl w:val="0"/>
+                <w:numId w:val="7"/>
+              </w:numPr>
+            </w:pPr>
+            <w:r>
+              <w:t>Evidence of proposer’s commitment to and ownership of the relevant policies and strategies.</w:t>
+            </w:r>
+          </w:p>
+          <w:p>
+            <w:pPr>
+              <w:pStyle w:val="ListParagraph"/>
+              <w:numPr>
+                <w:ilvl w:val="0"/>
+                <w:numId w:val="7"/>
+              </w:numPr>
+            </w:pPr>
+            <w:r>
+              <w:t xml:space="preserve">Describe how the proposed </w:t>
+            </w:r>
+            <w:r>
+              <w:t>project</w:t>
+            </w:r>
+            <w:r>
+              <w:t xml:space="preserve"> supports </w:t>
+            </w:r>
+            <w:r>
+              <w:t xml:space="preserve">the relevant </w:t>
+            </w:r>
+            <w:r>
+              <w:t>country’s strategic objectives. If the project is NOT aligned with the country’s strategic objectives or not within the scope of the country’s strategy, explain.</w:t>
+            </w:r>
+          </w:p>
+          <w:p>
+            <w:pPr>
+              <w:pStyle w:val="ListParagraph"/>
+              <w:numPr>
+                <w:ilvl w:val="0"/>
+                <w:numId w:val="7"/>
+              </w:numPr>
+            </w:pPr>
+            <w:r>
+              <w:t xml:space="preserve">What are the main lessons from AAA, previous </w:t>
+            </w:r>
+            <w:r>
+              <w:t xml:space="preserve">national and </w:t>
+            </w:r>
+            <w:r>
+              <w:t xml:space="preserve">MOST-CN </w:t>
+            </w:r>
+            <w:r>
+              <w:t>projects, and partner activities?</w:t>
+            </w:r>
+          </w:p>
+          <w:p>
+            <w:pPr>
+              <w:pStyle w:val="ListParagraph"/>
+              <w:numPr>
+                <w:ilvl w:val="0"/>
+                <w:numId w:val="7"/>
+              </w:numPr>
+            </w:pPr>
+            <w:r>
+              <w:t xml:space="preserve">What can </w:t>
+            </w:r>
+            <w:r>
+              <w:t xml:space="preserve">MOST-CN </w:t>
+            </w:r>
+            <w:r>
+              <w:t>finance or grants accomplish that cannot be accomplished by other means or other sources of funding?</w:t>
+            </w:r>
+          </w:p>
+          <w:p>
+            <w:pPr>
+              <w:pStyle w:val="ListParagraph"/>
+              <w:numPr>
+                <w:ilvl w:val="0"/>
+                <w:numId w:val="7"/>
+              </w:numPr>
+            </w:pPr>
+            <w:r>
+              <w:t xml:space="preserve">What is the evidence of the </w:t>
+            </w:r>
+            <w:proofErr w:type="gramStart"/>
+            <w:r>
+              <w:t>proposer’s:</w:t>
+            </w:r>
+            <w:proofErr w:type="gramEnd"/>
+          </w:p>
+          <w:p>
+            <w:pPr>
+              <w:pStyle w:val="ListParagraph"/>
+              <w:numPr>
+                <w:ilvl w:val="1"/>
+                <w:numId w:val="7"/>
+              </w:numPr>
+            </w:pPr>
+            <w:r>
+              <w:t xml:space="preserve">Interest in </w:t>
+            </w:r>
+            <w:r>
+              <w:t xml:space="preserve">MOST-CN </w:t>
+            </w:r>
+            <w:r>
+              <w:t>financing for this project</w:t>
+            </w:r>
+          </w:p>
+          <w:p>
+            <w:pPr>
+              <w:pStyle w:val="ListParagraph"/>
+              <w:numPr>
+                <w:ilvl w:val="1"/>
+                <w:numId w:val="7"/>
+              </w:numPr>
+            </w:pPr>
+            <w:r>
+              <w:t>Preparedness to work on project preparation</w:t>
+            </w:r>
+          </w:p>
+        </w:tc>
+        <w:tc>
+          <w:tcPr>
+            <w:tcW w:w="2880" w:type="dxa"/>
+          </w:tcPr>
+          <w:p>
+            <w:r>
+              <w:t>One (1) page A4</w:t>
+            </w:r>
+          </w:p>
+        </w:tc>
+      </w:tr>
+    </w:tbl>
+    <w:p/>
+    <w:p/>
+    <w:p/>
+    <w:p>
+      <w:pPr>
+        <w:pStyle w:val="Heading1"/>
+      </w:pPr>
+      <w:bookmarkStart w:id="2" w:name="_Toc446405576"/>
+      <w:r>
+        <w:t>Proposed Development Objective(s)</w:t>
       </w:r>
       <w:bookmarkEnd w:id="2"/>
     </w:p>
@@ -3492,13 +3767,7 @@
           </w:tcPr>
           <w:p>
             <w:r>
-              <w:t xml:space="preserve">Key Development Issues and Rationale for </w:t>
-            </w:r>
-            <w:r>
-              <w:t xml:space="preserve">MOST-CN </w:t>
-            </w:r>
-            <w:r>
-              <w:t>Involvement</w:t>
+              <w:t>Proposed Development Objective(s)</w:t>
             </w:r>
           </w:p>
         </w:tc>
@@ -3507,152 +3776,11 @@
             <w:tcW w:w="8730" w:type="dxa"/>
           </w:tcPr>
           <w:p>
-            <w:pPr>
-              <w:pStyle w:val="ListParagraph"/>
-              <w:numPr>
-                <w:ilvl w:val="0"/>
-                <w:numId w:val="7"/>
-              </w:numPr>
-            </w:pPr>
-            <w:r>
-              <w:t xml:space="preserve">Describe how the proposed </w:t>
-            </w:r>
-            <w:r>
-              <w:t>project</w:t>
-            </w:r>
-            <w:r>
-              <w:t xml:space="preserve"> supports </w:t>
-            </w:r>
-            <w:r>
-              <w:t xml:space="preserve">national and </w:t>
-            </w:r>
-            <w:r>
-              <w:t xml:space="preserve">MOST-CN </w:t>
-            </w:r>
-            <w:r>
-              <w:t>objectives, policies, and strategies in the sector.</w:t>
-            </w:r>
-          </w:p>
-          <w:p>
-            <w:pPr>
-              <w:pStyle w:val="ListParagraph"/>
-              <w:numPr>
-                <w:ilvl w:val="0"/>
-                <w:numId w:val="7"/>
-              </w:numPr>
-            </w:pPr>
-            <w:r>
-              <w:t>Evidence of proposer’s commitment to and ownership of the relevant policies and strategies.</w:t>
-            </w:r>
-          </w:p>
-          <w:p>
-            <w:pPr>
-              <w:pStyle w:val="ListParagraph"/>
-              <w:numPr>
-                <w:ilvl w:val="0"/>
-                <w:numId w:val="7"/>
-              </w:numPr>
-            </w:pPr>
-            <w:r>
-              <w:t xml:space="preserve">Describe how the proposed </w:t>
-            </w:r>
-            <w:r>
-              <w:t>project</w:t>
-            </w:r>
-            <w:r>
-              <w:t xml:space="preserve"> supports </w:t>
-            </w:r>
-            <w:r>
-              <w:t xml:space="preserve">the relevant </w:t>
-            </w:r>
-            <w:r>
-              <w:t>country’s strategic objectives. If the project is NOT aligned with the country’s strategic objectives or not within the scope of the country’s strategy, explain.</w:t>
-            </w:r>
-          </w:p>
-          <w:p>
-            <w:pPr>
-              <w:pStyle w:val="ListParagraph"/>
-              <w:numPr>
-                <w:ilvl w:val="0"/>
-                <w:numId w:val="7"/>
-              </w:numPr>
-            </w:pPr>
-            <w:r>
-              <w:t xml:space="preserve">What are the main lessons from AAA, previous </w:t>
-            </w:r>
-            <w:r>
-              <w:t xml:space="preserve">national and </w:t>
-            </w:r>
-            <w:r>
-              <w:t xml:space="preserve">MOST-CN </w:t>
-            </w:r>
-            <w:r>
-              <w:t>projects, and partner activities?</w:t>
-            </w:r>
-          </w:p>
-          <w:p>
-            <w:pPr>
-              <w:pStyle w:val="ListParagraph"/>
-              <w:numPr>
-                <w:ilvl w:val="0"/>
-                <w:numId w:val="7"/>
-              </w:numPr>
-            </w:pPr>
-            <w:r>
-              <w:t xml:space="preserve">What can </w:t>
-            </w:r>
-            <w:r>
-              <w:t xml:space="preserve">MOST-CN </w:t>
-            </w:r>
-            <w:r>
-              <w:t>finance or grants accomplish that cannot be accomplished by other means or other sources of funding?</w:t>
-            </w:r>
-          </w:p>
-          <w:p>
-            <w:pPr>
-              <w:pStyle w:val="ListParagraph"/>
-              <w:numPr>
-                <w:ilvl w:val="0"/>
-                <w:numId w:val="7"/>
-              </w:numPr>
-            </w:pPr>
-            <w:r>
-              <w:t xml:space="preserve">What is the evidence of the </w:t>
-            </w:r>
-            <w:proofErr w:type="gramStart"/>
-            <w:r>
-              <w:t>proposer’s:</w:t>
-            </w:r>
-            <w:proofErr w:type="gramEnd"/>
-          </w:p>
-          <w:p>
-            <w:pPr>
-              <w:pStyle w:val="ListParagraph"/>
-              <w:numPr>
-                <w:ilvl w:val="1"/>
-                <w:numId w:val="7"/>
-              </w:numPr>
-            </w:pPr>
-            <w:r>
-              <w:t xml:space="preserve">Interest in </w:t>
-            </w:r>
-            <w:r>
-              <w:t xml:space="preserve">MOST-CN </w:t>
-            </w:r>
-            <w:r>
-              <w:t>financing for this project</w:t>
-            </w:r>
-          </w:p>
-          <w:p>
-            <w:pPr>
-              <w:pStyle w:val="ListParagraph"/>
-              <w:numPr>
-                <w:ilvl w:val="1"/>
-                <w:numId w:val="7"/>
-              </w:numPr>
-            </w:pPr>
-            <w:r>
-              <w:t>Preparedness to work on project preparation</w:t>
+            <w:r>
+              <w:t xml:space="preserve">If the project is successful, what will be its principal outcome for the primary target group?  See Appendix 2 for </w:t>
+            </w:r>
+            <w:r>
+              <w:t>guidelines on project development objectives.</w:t>
             </w:r>
           </w:p>
         </w:tc>
@@ -3662,7 +3790,7 @@
           </w:tcPr>
           <w:p>
             <w:r>
-              <w:t>One (1) page A4</w:t>
+              <w:t>One half  (1/2) page A4</w:t>
             </w:r>
           </w:p>
         </w:tc>
@@ -3675,9 +3803,9 @@
       <w:pPr>
         <w:pStyle w:val="Heading1"/>
       </w:pPr>
-      <w:bookmarkStart w:id="3" w:name="_Toc446405576"/>
-      <w:r>
-        <w:t>Proposed Development Objective(s)</w:t>
+      <w:bookmarkStart w:id="3" w:name="_Toc446405577"/>
+      <w:r>
+        <w:t>Preliminary Project Description</w:t>
       </w:r>
       <w:bookmarkEnd w:id="3"/>
     </w:p>
@@ -3768,7 +3896,7 @@
           </w:tcPr>
           <w:p>
             <w:r>
-              <w:t>Proposed Development Objective(s)</w:t>
+              <w:t>Preliminary Project Description</w:t>
             </w:r>
           </w:p>
         </w:tc>
@@ -3777,11 +3905,63 @@
             <w:tcW w:w="8730" w:type="dxa"/>
           </w:tcPr>
           <w:p>
-            <w:r>
-              <w:t xml:space="preserve">If the project is successful, what will be its principal outcome for the primary target group?  See Appendix 2 for </w:t>
-            </w:r>
-            <w:r>
-              <w:t>guidelines on project development objectives.</w:t>
+            <w:pPr>
+              <w:pStyle w:val="ListParagraph"/>
+              <w:numPr>
+                <w:ilvl w:val="0"/>
+                <w:numId w:val="11"/>
+              </w:numPr>
+            </w:pPr>
+            <w:r>
+              <w:t>What are the alternative development interventions or approaches being considered (Opportunity Study)? If an approach is favored, state the rationale.</w:t>
+            </w:r>
+          </w:p>
+          <w:p>
+            <w:pPr>
+              <w:pStyle w:val="ListParagraph"/>
+              <w:numPr>
+                <w:ilvl w:val="0"/>
+                <w:numId w:val="11"/>
+              </w:numPr>
+            </w:pPr>
+            <w:r>
+              <w:t>What financing method is proposed and why. What alternative finance vehicles are being considered?</w:t>
+            </w:r>
+          </w:p>
+          <w:p>
+            <w:pPr>
+              <w:pStyle w:val="ListParagraph"/>
+              <w:numPr>
+                <w:ilvl w:val="0"/>
+                <w:numId w:val="11"/>
+              </w:numPr>
+            </w:pPr>
+            <w:r>
+              <w:t>If the proposed project supports a sector program, what would be the key elements of the program and how does the proposed project fit into this program?</w:t>
+            </w:r>
+          </w:p>
+          <w:p>
+            <w:pPr>
+              <w:pStyle w:val="ListParagraph"/>
+              <w:numPr>
+                <w:ilvl w:val="0"/>
+                <w:numId w:val="11"/>
+              </w:numPr>
+            </w:pPr>
+            <w:r>
+              <w:t>What project components are being considered? Can indicative costs be identified?</w:t>
+            </w:r>
+          </w:p>
+          <w:p>
+            <w:pPr>
+              <w:pStyle w:val="ListParagraph"/>
+              <w:numPr>
+                <w:ilvl w:val="0"/>
+                <w:numId w:val="11"/>
+              </w:numPr>
+            </w:pPr>
+            <w:r>
+              <w:t>What issues are there at this stage, regarding potential partnerships and co-financing with other entities?</w:t>
             </w:r>
           </w:p>
         </w:tc>
@@ -3791,7 +3971,7 @@
           </w:tcPr>
           <w:p>
             <w:r>
-              <w:t>One half  (1/2) page A4</w:t>
+              <w:t>One (1) page A4</w:t>
             </w:r>
           </w:p>
         </w:tc>
@@ -3804,9 +3984,9 @@
       <w:pPr>
         <w:pStyle w:val="Heading1"/>
       </w:pPr>
-      <w:bookmarkStart w:id="4" w:name="_Toc446405577"/>
-      <w:r>
-        <w:t>Preliminary Project Description</w:t>
+      <w:bookmarkStart w:id="4" w:name="_Toc446405578"/>
+      <w:r>
+        <w:t>Potential Risks and Mitigation Plans</w:t>
       </w:r>
       <w:bookmarkEnd w:id="4"/>
     </w:p>
@@ -3897,187 +4077,6 @@
           </w:tcPr>
           <w:p>
             <w:r>
-              <w:t>Preliminary Project Description</w:t>
-            </w:r>
-          </w:p>
-        </w:tc>
-        <w:tc>
-          <w:tcPr>
-            <w:tcW w:w="8730" w:type="dxa"/>
-          </w:tcPr>
-          <w:p>
-            <w:pPr>
-              <w:pStyle w:val="ListParagraph"/>
-              <w:numPr>
-                <w:ilvl w:val="0"/>
-                <w:numId w:val="11"/>
-              </w:numPr>
-            </w:pPr>
-            <w:r>
-              <w:t>What are the alternative development interventions or approaches being considered (Opportunity Study)? If an approach is favored, state the rationale.</w:t>
-            </w:r>
-          </w:p>
-          <w:p>
-            <w:pPr>
-              <w:pStyle w:val="ListParagraph"/>
-              <w:numPr>
-                <w:ilvl w:val="0"/>
-                <w:numId w:val="11"/>
-              </w:numPr>
-            </w:pPr>
-            <w:r>
-              <w:t>What financing method is proposed and why. What alternative finance vehicles are being considered?</w:t>
-            </w:r>
-          </w:p>
-          <w:p>
-            <w:pPr>
-              <w:pStyle w:val="ListParagraph"/>
-              <w:numPr>
-                <w:ilvl w:val="0"/>
-                <w:numId w:val="11"/>
-              </w:numPr>
-            </w:pPr>
-            <w:r>
-              <w:t>If the proposed project supports a sector program, what would be the key elements of the program and how does the proposed project fit into this program?</w:t>
-            </w:r>
-          </w:p>
-          <w:p>
-            <w:pPr>
-              <w:pStyle w:val="ListParagraph"/>
-              <w:numPr>
-                <w:ilvl w:val="0"/>
-                <w:numId w:val="11"/>
-              </w:numPr>
-            </w:pPr>
-            <w:r>
-              <w:t>What project components are being considered? Can indicative costs be identified?</w:t>
-            </w:r>
-          </w:p>
-          <w:p>
-            <w:pPr>
-              <w:pStyle w:val="ListParagraph"/>
-              <w:numPr>
-                <w:ilvl w:val="0"/>
-                <w:numId w:val="11"/>
-              </w:numPr>
-            </w:pPr>
-            <w:r>
-              <w:t>What issues are there at this stage, regarding potential partnerships and co-financing with other entities?</w:t>
-            </w:r>
-          </w:p>
-        </w:tc>
-        <w:tc>
-          <w:tcPr>
-            <w:tcW w:w="2880" w:type="dxa"/>
-          </w:tcPr>
-          <w:p>
-            <w:r>
-              <w:t>One (1) page A4</w:t>
-            </w:r>
-          </w:p>
-        </w:tc>
-      </w:tr>
-    </w:tbl>
-    <w:p/>
-    <w:p/>
-    <w:p/>
-    <w:p>
-      <w:pPr>
-        <w:pStyle w:val="Heading1"/>
-      </w:pPr>
-      <w:bookmarkStart w:id="5" w:name="_Toc446405578"/>
-      <w:r>
-        <w:t>Potential Risks and Mitigation Plans</w:t>
-      </w:r>
-      <w:bookmarkEnd w:id="5"/>
-    </w:p>
-    <w:tbl>
-      <w:tblPr>
-        <w:tblStyle w:val="TableGrid"/>
-        <w:tblW w:w="14058" w:type="dxa"/>
-        <w:tblLayout w:type="fixed"/>
-        <w:tblLook w:val="04A0" w:firstRow="1" w:lastRow="0" w:firstColumn="1" w:lastColumn="0" w:noHBand="0" w:noVBand="1"/>
-      </w:tblPr>
-      <w:tblGrid>
-        <w:gridCol w:w="2448"/>
-        <w:gridCol w:w="8730"/>
-        <w:gridCol w:w="2880"/>
-      </w:tblGrid>
-      <w:tr>
-        <w:tc>
-          <w:tcPr>
-            <w:tcW w:w="2448" w:type="dxa"/>
-          </w:tcPr>
-          <w:p>
-            <w:pPr>
-              <w:spacing w:after="0"/>
-              <w:jc w:val="center"/>
-              <w:rPr>
-                <w:rFonts w:ascii="Helvetica Neue" w:hAnsi="Helvetica Neue"/>
-                <w:b/>
-              </w:rPr>
-            </w:pPr>
-            <w:r>
-              <w:rPr>
-                <w:rFonts w:ascii="Helvetica Neue" w:hAnsi="Helvetica Neue"/>
-                <w:b/>
-              </w:rPr>
-              <w:t>Section Name</w:t>
-            </w:r>
-          </w:p>
-        </w:tc>
-        <w:tc>
-          <w:tcPr>
-            <w:tcW w:w="8730" w:type="dxa"/>
-          </w:tcPr>
-          <w:p>
-            <w:pPr>
-              <w:spacing w:after="0"/>
-              <w:jc w:val="center"/>
-              <w:rPr>
-                <w:rFonts w:ascii="Helvetica Neue" w:hAnsi="Helvetica Neue"/>
-                <w:b/>
-              </w:rPr>
-            </w:pPr>
-            <w:r>
-              <w:rPr>
-                <w:rFonts w:ascii="Helvetica Neue" w:hAnsi="Helvetica Neue"/>
-                <w:b/>
-              </w:rPr>
-              <w:t>Contents</w:t>
-            </w:r>
-          </w:p>
-        </w:tc>
-        <w:tc>
-          <w:tcPr>
-            <w:tcW w:w="2880" w:type="dxa"/>
-          </w:tcPr>
-          <w:p>
-            <w:pPr>
-              <w:spacing w:after="0"/>
-              <w:jc w:val="center"/>
-              <w:rPr>
-                <w:rFonts w:ascii="Helvetica Neue" w:hAnsi="Helvetica Neue"/>
-                <w:b/>
-              </w:rPr>
-            </w:pPr>
-            <w:r>
-              <w:rPr>
-                <w:rFonts w:ascii="Helvetica Neue" w:hAnsi="Helvetica Neue"/>
-                <w:b/>
-              </w:rPr>
-              <w:t>Suggested Length</w:t>
-            </w:r>
-          </w:p>
-        </w:tc>
-      </w:tr>
-      <w:tr>
-        <w:tc>
-          <w:tcPr>
-            <w:tcW w:w="2448" w:type="dxa"/>
-          </w:tcPr>
-          <w:p>
-            <w:r>
               <w:t>Potential Risks and Mitigation Plans</w:t>
             </w:r>
           </w:p>
@@ -4169,11 +4168,17 @@
       <w:pPr>
         <w:pStyle w:val="Heading1"/>
       </w:pPr>
-      <w:bookmarkStart w:id="6" w:name="_Toc446405579"/>
-      <w:r>
-        <w:t>Issues on Which the Team Seeks Guidance</w:t>
-      </w:r>
-      <w:bookmarkEnd w:id="6"/>
+      <w:bookmarkStart w:id="5" w:name="_Toc446405579"/>
+      <w:r>
+        <w:t xml:space="preserve">Issues on Which the Team Seeks </w:t>
+      </w:r>
+      <w:r>
+        <w:t xml:space="preserve">MOST-CN </w:t>
+      </w:r>
+      <w:r>
+        <w:t>Guidance</w:t>
+      </w:r>
+      <w:bookmarkEnd w:id="5"/>
     </w:p>
     <w:tbl>
       <w:tblPr>
@@ -4271,7 +4276,15 @@
           </w:tcPr>
           <w:p>
             <w:r>
-              <w:t>Issues on Which the Team Seeks Guidance</w:t>
+              <w:t xml:space="preserve">Issues on Which the Team Seeks </w:t>
+            </w:r>
+            <w:r>
+              <w:t xml:space="preserve">MOST-CN </w:t>
+            </w:r>
+            <w:bookmarkStart w:id="6" w:name="_GoBack"/>
+            <w:bookmarkEnd w:id="6"/>
+            <w:r>
+              <w:t>Guidance</w:t>
             </w:r>
           </w:p>
         </w:tc>
@@ -5406,7 +5419,7 @@
           <v:shape id="_x0000_i1025" type="#_x0000_t75" style="width:76pt;height:48pt" o:ole="">
             <v:imagedata r:id="rId12" o:title=""/>
           </v:shape>
-          <o:OLEObject Type="Embed" ProgID="Word.Document.8" ShapeID="_x0000_i1025" DrawAspect="Icon" ObjectID="_1520147444" r:id="rId13">
+          <o:OLEObject Type="Embed" ProgID="Word.Document.8" ShapeID="_x0000_i1025" DrawAspect="Icon" ObjectID="_1520165072" r:id="rId13">
             <o:FieldCodes>\s</o:FieldCodes>
           </o:OLEObject>
         </w:object>
@@ -5461,7 +5474,7 @@
           <v:shape id="_x0000_i1026" type="#_x0000_t75" style="width:76pt;height:48pt" o:ole="">
             <v:imagedata r:id="rId14" o:title=""/>
           </v:shape>
-          <o:OLEObject Type="Embed" ProgID="Word.Document.8" ShapeID="_x0000_i1026" DrawAspect="Icon" ObjectID="_1520147445" r:id="rId15">
+          <o:OLEObject Type="Embed" ProgID="Word.Document.8" ShapeID="_x0000_i1026" DrawAspect="Icon" ObjectID="_1520165073" r:id="rId15">
             <o:FieldCodes>\s</o:FieldCodes>
           </o:OLEObject>
         </w:object>
@@ -6445,7 +6458,7 @@
         <w:sz w:val="22"/>
         <w:szCs w:val="20"/>
       </w:rPr>
-      <w:t>13</w:t>
+      <w:t>9</w:t>
     </w:r>
     <w:r>
       <w:rPr>
@@ -6500,7 +6513,7 @@
         <w:sz w:val="22"/>
         <w:szCs w:val="20"/>
       </w:rPr>
-      <w:t>13</w:t>
+      <w:t>17</w:t>
     </w:r>
     <w:r>
       <w:rPr>
@@ -11868,69 +11881,69 @@
     </dgm:pt>
   </dgm:ptLst>
   <dgm:cxnLst>
-    <dgm:cxn modelId="{93B2CE2D-2E98-4349-BDC1-2624E09705DA}" type="presOf" srcId="{D2C5FF4A-648D-824F-A13B-E2566B64C187}" destId="{4EABEAFD-16A5-954E-AA53-A2AC04240EE5}" srcOrd="0" destOrd="0" presId="urn:microsoft.com/office/officeart/2005/8/layout/lProcess3"/>
-    <dgm:cxn modelId="{FC0DB04B-CE39-F143-83E7-4E205CF95D6C}" type="presOf" srcId="{76BB2929-82B4-0148-B27A-835DD642B443}" destId="{9B57253F-E842-EC49-9816-DC2A9748273D}" srcOrd="0" destOrd="0" presId="urn:microsoft.com/office/officeart/2005/8/layout/lProcess3"/>
+    <dgm:cxn modelId="{20DC1912-0DAB-1B44-9653-177B6A47A223}" type="presOf" srcId="{3CB62A98-9BBD-5248-A66D-05C4DBF9C850}" destId="{985D8517-B0DA-DB4D-BEE8-F166708EF0CF}" srcOrd="0" destOrd="0" presId="urn:microsoft.com/office/officeart/2005/8/layout/lProcess3"/>
+    <dgm:cxn modelId="{52C5F8F4-026B-0741-A409-187BFECCE7FB}" srcId="{84840ECA-4F7F-B342-9A3D-021D5B5CFC5B}" destId="{8484A473-4730-7043-8FB9-67510807F041}" srcOrd="2" destOrd="0" parTransId="{19DB474A-DAEA-3D4D-BF8C-E271EA0B3A41}" sibTransId="{29A8B6ED-02C5-8942-A796-C2D95211294D}"/>
+    <dgm:cxn modelId="{51EAB5D8-7E85-5149-8350-E1BF75B0B647}" srcId="{84840ECA-4F7F-B342-9A3D-021D5B5CFC5B}" destId="{18105F63-D663-064C-A513-562258711949}" srcOrd="1" destOrd="0" parTransId="{815D789F-CB54-8F40-8249-DF0090206BAD}" sibTransId="{B06C3328-E524-0440-8BF3-54B1CA2E4D2F}"/>
+    <dgm:cxn modelId="{0A8C6950-B4EF-524E-808A-07B4987FCCC9}" srcId="{56DA3128-1308-114A-98BF-8FE74F65671A}" destId="{D2C5FF4A-648D-824F-A13B-E2566B64C187}" srcOrd="1" destOrd="0" parTransId="{48A18DF1-7E44-BE45-A68C-1072F11A62D2}" sibTransId="{8FEDAE6E-E22B-EE44-AE80-56E2CC33FAF5}"/>
     <dgm:cxn modelId="{C033E902-4735-1144-8943-B51CE3D5DED8}" srcId="{BCEFE9D3-5948-AF4E-86AD-780C7B477EC6}" destId="{6224BC85-457E-664C-9135-52AC079B746E}" srcOrd="1" destOrd="0" parTransId="{B045654A-E25F-6341-A8A9-554004A516BD}" sibTransId="{5F9E1401-281D-8442-B757-F0F98AF9D5DE}"/>
+    <dgm:cxn modelId="{CD827FCA-1F6F-2D4D-ABC3-C2606DB03891}" type="presOf" srcId="{84840ECA-4F7F-B342-9A3D-021D5B5CFC5B}" destId="{B447B230-DC90-344F-857F-2EE2F2B54C2E}" srcOrd="0" destOrd="0" presId="urn:microsoft.com/office/officeart/2005/8/layout/lProcess3"/>
+    <dgm:cxn modelId="{70089705-DF80-554A-A51A-111ADBC61FD9}" type="presOf" srcId="{6224BC85-457E-664C-9135-52AC079B746E}" destId="{D7B3AE92-AD46-034B-9384-34FA020C6277}" srcOrd="0" destOrd="0" presId="urn:microsoft.com/office/officeart/2005/8/layout/lProcess3"/>
+    <dgm:cxn modelId="{155C2CB6-C03E-3943-A043-89A0FE2C73EF}" type="presOf" srcId="{C9A347E6-2078-7E43-A9E3-FF2310D68F31}" destId="{71054395-C536-C248-84C9-82446C64BB7C}" srcOrd="0" destOrd="0" presId="urn:microsoft.com/office/officeart/2005/8/layout/lProcess3"/>
+    <dgm:cxn modelId="{AA74014C-9AEC-704C-8D6A-5727D73B50BF}" srcId="{56DA3128-1308-114A-98BF-8FE74F65671A}" destId="{C9A347E6-2078-7E43-A9E3-FF2310D68F31}" srcOrd="0" destOrd="0" parTransId="{739370BA-A4B5-3E43-B247-402930EEFD49}" sibTransId="{4EA8C743-3F30-0E4B-AD25-79E881AC7142}"/>
+    <dgm:cxn modelId="{056E825A-78B8-F547-9D83-56593A22D0BC}" srcId="{56DA3128-1308-114A-98BF-8FE74F65671A}" destId="{3CB62A98-9BBD-5248-A66D-05C4DBF9C850}" srcOrd="2" destOrd="0" parTransId="{654C97AB-DF6E-4A46-B3D6-32F576DC334A}" sibTransId="{A623E4A2-E2B5-0E4E-B030-DAFA2DC84429}"/>
+    <dgm:cxn modelId="{54F47526-4E3A-7742-91E4-BFD08EF93E45}" type="presOf" srcId="{5AC5908C-B576-7F4C-8FD8-5731AE44CCE7}" destId="{7BEB7C7D-83CC-3944-9BB7-58A97B666C5C}" srcOrd="0" destOrd="0" presId="urn:microsoft.com/office/officeart/2005/8/layout/lProcess3"/>
+    <dgm:cxn modelId="{3E51EFBE-FD64-B842-92B0-8300A88B47A4}" srcId="{BEE509F7-C35D-4A47-A5A3-EE1B837DFC93}" destId="{56DA3128-1308-114A-98BF-8FE74F65671A}" srcOrd="1" destOrd="0" parTransId="{51A8778E-C8B4-F54C-9975-C2331E8A897F}" sibTransId="{13ABE3EB-396C-2646-A204-DB112D14EC97}"/>
+    <dgm:cxn modelId="{A0D1820A-0D91-224B-9973-E80BEF9BF358}" type="presOf" srcId="{F376309F-0DF8-2D4B-B2F9-721A80E7A852}" destId="{B468315B-0B57-6946-B3D9-C0C8AC6E9DA0}" srcOrd="0" destOrd="0" presId="urn:microsoft.com/office/officeart/2005/8/layout/lProcess3"/>
+    <dgm:cxn modelId="{448744F2-D208-DD46-BA67-94BBFD7976C6}" srcId="{84840ECA-4F7F-B342-9A3D-021D5B5CFC5B}" destId="{5AC5908C-B576-7F4C-8FD8-5731AE44CCE7}" srcOrd="3" destOrd="0" parTransId="{D2FD3126-01B0-7240-A9EC-3FFF9425B275}" sibTransId="{013619B2-D4C8-B242-BB05-E6A6F001CA03}"/>
+    <dgm:cxn modelId="{9932DE12-E158-F743-BA16-5C9CF5035A88}" srcId="{BEE509F7-C35D-4A47-A5A3-EE1B837DFC93}" destId="{84840ECA-4F7F-B342-9A3D-021D5B5CFC5B}" srcOrd="2" destOrd="0" parTransId="{DB31037A-5372-B542-AA69-D2F0C560CF45}" sibTransId="{1E1A7539-DD70-DD4C-9A86-B19BB8F91364}"/>
+    <dgm:cxn modelId="{91172F1E-57C8-8444-A599-C88E61E6F65C}" srcId="{BCEFE9D3-5948-AF4E-86AD-780C7B477EC6}" destId="{74626453-A263-F243-B5E1-414D272C7782}" srcOrd="3" destOrd="0" parTransId="{A9D15D67-7327-434A-AEC0-08D84CF7387B}" sibTransId="{F0B38BF5-E893-DB47-8C24-468DAE669CB1}"/>
+    <dgm:cxn modelId="{5241570C-A384-904B-9BF3-9291197B6F6A}" type="presOf" srcId="{BEE509F7-C35D-4A47-A5A3-EE1B837DFC93}" destId="{5624B06E-8080-454E-BA9F-046562970BBF}" srcOrd="0" destOrd="0" presId="urn:microsoft.com/office/officeart/2005/8/layout/lProcess3"/>
+    <dgm:cxn modelId="{1BF8A229-C3BF-B944-8535-EF94B2F59081}" type="presOf" srcId="{A4AB1682-73F7-7C4C-A3F9-3842A359AC80}" destId="{F5A61BBA-767D-4348-A1ED-705BB5A4460E}" srcOrd="0" destOrd="0" presId="urn:microsoft.com/office/officeart/2005/8/layout/lProcess3"/>
+    <dgm:cxn modelId="{D68148B0-72A8-4848-A3B2-63856AAEC67D}" type="presOf" srcId="{71CD4F13-5BC7-F44A-801F-737FA9BAE6F8}" destId="{BFE63C30-B81C-014D-9224-FDCB351A92D3}" srcOrd="0" destOrd="0" presId="urn:microsoft.com/office/officeart/2005/8/layout/lProcess3"/>
+    <dgm:cxn modelId="{7319F5DA-D962-8743-A8BB-FA1BBB3F78C0}" type="presOf" srcId="{76BB2929-82B4-0148-B27A-835DD642B443}" destId="{9B57253F-E842-EC49-9816-DC2A9748273D}" srcOrd="0" destOrd="0" presId="urn:microsoft.com/office/officeart/2005/8/layout/lProcess3"/>
+    <dgm:cxn modelId="{E494328F-550A-0F49-BAAF-E17D12A16B9B}" type="presOf" srcId="{74626453-A263-F243-B5E1-414D272C7782}" destId="{38D39B69-8088-8645-8F78-90E785BC0DB0}" srcOrd="0" destOrd="0" presId="urn:microsoft.com/office/officeart/2005/8/layout/lProcess3"/>
+    <dgm:cxn modelId="{F00C5A57-E233-E642-AB9B-709BDD6B7783}" srcId="{84840ECA-4F7F-B342-9A3D-021D5B5CFC5B}" destId="{71CD4F13-5BC7-F44A-801F-737FA9BAE6F8}" srcOrd="0" destOrd="0" parTransId="{303DFDDB-F0B2-5341-A76A-EB3466DDB92C}" sibTransId="{31D6B7D8-54C0-364E-BDAE-B655184947EB}"/>
+    <dgm:cxn modelId="{62C69DA3-EA5E-AB4F-8EFF-52A8EE771F12}" srcId="{BEE509F7-C35D-4A47-A5A3-EE1B837DFC93}" destId="{BCEFE9D3-5948-AF4E-86AD-780C7B477EC6}" srcOrd="0" destOrd="0" parTransId="{41DC11B1-A3F2-4345-8CF9-9DB2E43BA932}" sibTransId="{2B705389-1BE1-564A-B053-40BD6AB0983E}"/>
     <dgm:cxn modelId="{68F4338D-61D9-9F43-BD74-363F2B1009F0}" srcId="{BCEFE9D3-5948-AF4E-86AD-780C7B477EC6}" destId="{A4AB1682-73F7-7C4C-A3F9-3842A359AC80}" srcOrd="2" destOrd="0" parTransId="{C80FC953-1842-E54B-931F-49F6D3FF8CF0}" sibTransId="{B6C7972D-8570-8D4A-B822-BC55643DE9A7}"/>
-    <dgm:cxn modelId="{4688253D-4B10-844A-A13C-AA06C48F11D8}" type="presOf" srcId="{BEE509F7-C35D-4A47-A5A3-EE1B837DFC93}" destId="{5624B06E-8080-454E-BA9F-046562970BBF}" srcOrd="0" destOrd="0" presId="urn:microsoft.com/office/officeart/2005/8/layout/lProcess3"/>
-    <dgm:cxn modelId="{15FF732D-E38A-CA4C-88CA-7930B80ACAF8}" type="presOf" srcId="{F376309F-0DF8-2D4B-B2F9-721A80E7A852}" destId="{B468315B-0B57-6946-B3D9-C0C8AC6E9DA0}" srcOrd="0" destOrd="0" presId="urn:microsoft.com/office/officeart/2005/8/layout/lProcess3"/>
-    <dgm:cxn modelId="{8E626424-6654-854C-AC76-9F437355CE12}" type="presOf" srcId="{71CD4F13-5BC7-F44A-801F-737FA9BAE6F8}" destId="{BFE63C30-B81C-014D-9224-FDCB351A92D3}" srcOrd="0" destOrd="0" presId="urn:microsoft.com/office/officeart/2005/8/layout/lProcess3"/>
-    <dgm:cxn modelId="{A41696B1-D75E-A440-8EA1-B2D41D191B61}" type="presOf" srcId="{3CB62A98-9BBD-5248-A66D-05C4DBF9C850}" destId="{985D8517-B0DA-DB4D-BEE8-F166708EF0CF}" srcOrd="0" destOrd="0" presId="urn:microsoft.com/office/officeart/2005/8/layout/lProcess3"/>
-    <dgm:cxn modelId="{64575D71-F831-8742-90FD-08264F9B8852}" type="presOf" srcId="{56DA3128-1308-114A-98BF-8FE74F65671A}" destId="{20646E7B-50F5-8C4B-8C11-65F25A3C7DA2}" srcOrd="0" destOrd="0" presId="urn:microsoft.com/office/officeart/2005/8/layout/lProcess3"/>
-    <dgm:cxn modelId="{F00C5A57-E233-E642-AB9B-709BDD6B7783}" srcId="{84840ECA-4F7F-B342-9A3D-021D5B5CFC5B}" destId="{71CD4F13-5BC7-F44A-801F-737FA9BAE6F8}" srcOrd="0" destOrd="0" parTransId="{303DFDDB-F0B2-5341-A76A-EB3466DDB92C}" sibTransId="{31D6B7D8-54C0-364E-BDAE-B655184947EB}"/>
-    <dgm:cxn modelId="{91172F1E-57C8-8444-A599-C88E61E6F65C}" srcId="{BCEFE9D3-5948-AF4E-86AD-780C7B477EC6}" destId="{74626453-A263-F243-B5E1-414D272C7782}" srcOrd="3" destOrd="0" parTransId="{A9D15D67-7327-434A-AEC0-08D84CF7387B}" sibTransId="{F0B38BF5-E893-DB47-8C24-468DAE669CB1}"/>
+    <dgm:cxn modelId="{0079E3CB-DAD7-4C4D-9273-46E7BC5595D2}" type="presOf" srcId="{BCEFE9D3-5948-AF4E-86AD-780C7B477EC6}" destId="{B67834E6-D937-324E-A155-44D5663AD34D}" srcOrd="0" destOrd="0" presId="urn:microsoft.com/office/officeart/2005/8/layout/lProcess3"/>
+    <dgm:cxn modelId="{B7E27EF4-CA06-A646-8F65-42E2CD6D98F2}" type="presOf" srcId="{18105F63-D663-064C-A513-562258711949}" destId="{C5B173B0-D29C-2646-9297-174784FF9A03}" srcOrd="0" destOrd="0" presId="urn:microsoft.com/office/officeart/2005/8/layout/lProcess3"/>
+    <dgm:cxn modelId="{B7479398-642B-B64F-B6BF-714D0D48C316}" type="presOf" srcId="{8484A473-4730-7043-8FB9-67510807F041}" destId="{6336FDFE-8C06-5D40-A2DA-885C8535E358}" srcOrd="0" destOrd="0" presId="urn:microsoft.com/office/officeart/2005/8/layout/lProcess3"/>
+    <dgm:cxn modelId="{2D4544E9-5671-BB48-9687-C232A7BBC7A7}" type="presOf" srcId="{56DA3128-1308-114A-98BF-8FE74F65671A}" destId="{20646E7B-50F5-8C4B-8C11-65F25A3C7DA2}" srcOrd="0" destOrd="0" presId="urn:microsoft.com/office/officeart/2005/8/layout/lProcess3"/>
+    <dgm:cxn modelId="{65EA1CB3-F54D-924F-B306-9B945EE492D8}" srcId="{BCEFE9D3-5948-AF4E-86AD-780C7B477EC6}" destId="{F376309F-0DF8-2D4B-B2F9-721A80E7A852}" srcOrd="0" destOrd="0" parTransId="{B17B935E-2AC4-DE42-8A7B-A3F2E3E8BC09}" sibTransId="{2E40A6CE-6E71-BC41-AF28-B255DCB7AAB6}"/>
     <dgm:cxn modelId="{0BB292AA-19F9-C14A-9E89-CA63FFB24F38}" srcId="{56DA3128-1308-114A-98BF-8FE74F65671A}" destId="{76BB2929-82B4-0148-B27A-835DD642B443}" srcOrd="3" destOrd="0" parTransId="{329DB225-8ACA-DF45-A7E1-0B18DB1811FF}" sibTransId="{BF532355-AC01-4F49-9A50-3A0AC4997D32}"/>
-    <dgm:cxn modelId="{756D31B2-2A37-2C46-A84F-13492FAA2705}" type="presOf" srcId="{5AC5908C-B576-7F4C-8FD8-5731AE44CCE7}" destId="{7BEB7C7D-83CC-3944-9BB7-58A97B666C5C}" srcOrd="0" destOrd="0" presId="urn:microsoft.com/office/officeart/2005/8/layout/lProcess3"/>
-    <dgm:cxn modelId="{C8263487-D753-8A45-92AC-9FE09286ABB0}" type="presOf" srcId="{8484A473-4730-7043-8FB9-67510807F041}" destId="{6336FDFE-8C06-5D40-A2DA-885C8535E358}" srcOrd="0" destOrd="0" presId="urn:microsoft.com/office/officeart/2005/8/layout/lProcess3"/>
-    <dgm:cxn modelId="{BD4E79F4-52D6-C84D-8191-8B1EF9551F1C}" type="presOf" srcId="{A4AB1682-73F7-7C4C-A3F9-3842A359AC80}" destId="{F5A61BBA-767D-4348-A1ED-705BB5A4460E}" srcOrd="0" destOrd="0" presId="urn:microsoft.com/office/officeart/2005/8/layout/lProcess3"/>
-    <dgm:cxn modelId="{AA74014C-9AEC-704C-8D6A-5727D73B50BF}" srcId="{56DA3128-1308-114A-98BF-8FE74F65671A}" destId="{C9A347E6-2078-7E43-A9E3-FF2310D68F31}" srcOrd="0" destOrd="0" parTransId="{739370BA-A4B5-3E43-B247-402930EEFD49}" sibTransId="{4EA8C743-3F30-0E4B-AD25-79E881AC7142}"/>
-    <dgm:cxn modelId="{0D6B35E5-A902-8842-9389-80C323D714E6}" type="presOf" srcId="{6224BC85-457E-664C-9135-52AC079B746E}" destId="{D7B3AE92-AD46-034B-9384-34FA020C6277}" srcOrd="0" destOrd="0" presId="urn:microsoft.com/office/officeart/2005/8/layout/lProcess3"/>
-    <dgm:cxn modelId="{4B062718-8378-4A4F-92C6-FCAA49762991}" type="presOf" srcId="{C9A347E6-2078-7E43-A9E3-FF2310D68F31}" destId="{71054395-C536-C248-84C9-82446C64BB7C}" srcOrd="0" destOrd="0" presId="urn:microsoft.com/office/officeart/2005/8/layout/lProcess3"/>
-    <dgm:cxn modelId="{3E51EFBE-FD64-B842-92B0-8300A88B47A4}" srcId="{BEE509F7-C35D-4A47-A5A3-EE1B837DFC93}" destId="{56DA3128-1308-114A-98BF-8FE74F65671A}" srcOrd="1" destOrd="0" parTransId="{51A8778E-C8B4-F54C-9975-C2331E8A897F}" sibTransId="{13ABE3EB-396C-2646-A204-DB112D14EC97}"/>
-    <dgm:cxn modelId="{06ADD444-214D-654C-A934-8CBFA1CB8813}" type="presOf" srcId="{84840ECA-4F7F-B342-9A3D-021D5B5CFC5B}" destId="{B447B230-DC90-344F-857F-2EE2F2B54C2E}" srcOrd="0" destOrd="0" presId="urn:microsoft.com/office/officeart/2005/8/layout/lProcess3"/>
-    <dgm:cxn modelId="{565686FA-F0B2-3446-A0C5-6CFCED5DB0FF}" type="presOf" srcId="{18105F63-D663-064C-A513-562258711949}" destId="{C5B173B0-D29C-2646-9297-174784FF9A03}" srcOrd="0" destOrd="0" presId="urn:microsoft.com/office/officeart/2005/8/layout/lProcess3"/>
-    <dgm:cxn modelId="{47461F84-5A04-1144-826B-FABAECC335E1}" type="presOf" srcId="{74626453-A263-F243-B5E1-414D272C7782}" destId="{38D39B69-8088-8645-8F78-90E785BC0DB0}" srcOrd="0" destOrd="0" presId="urn:microsoft.com/office/officeart/2005/8/layout/lProcess3"/>
-    <dgm:cxn modelId="{51EAB5D8-7E85-5149-8350-E1BF75B0B647}" srcId="{84840ECA-4F7F-B342-9A3D-021D5B5CFC5B}" destId="{18105F63-D663-064C-A513-562258711949}" srcOrd="1" destOrd="0" parTransId="{815D789F-CB54-8F40-8249-DF0090206BAD}" sibTransId="{B06C3328-E524-0440-8BF3-54B1CA2E4D2F}"/>
-    <dgm:cxn modelId="{056E825A-78B8-F547-9D83-56593A22D0BC}" srcId="{56DA3128-1308-114A-98BF-8FE74F65671A}" destId="{3CB62A98-9BBD-5248-A66D-05C4DBF9C850}" srcOrd="2" destOrd="0" parTransId="{654C97AB-DF6E-4A46-B3D6-32F576DC334A}" sibTransId="{A623E4A2-E2B5-0E4E-B030-DAFA2DC84429}"/>
-    <dgm:cxn modelId="{0A8C6950-B4EF-524E-808A-07B4987FCCC9}" srcId="{56DA3128-1308-114A-98BF-8FE74F65671A}" destId="{D2C5FF4A-648D-824F-A13B-E2566B64C187}" srcOrd="1" destOrd="0" parTransId="{48A18DF1-7E44-BE45-A68C-1072F11A62D2}" sibTransId="{8FEDAE6E-E22B-EE44-AE80-56E2CC33FAF5}"/>
-    <dgm:cxn modelId="{62C69DA3-EA5E-AB4F-8EFF-52A8EE771F12}" srcId="{BEE509F7-C35D-4A47-A5A3-EE1B837DFC93}" destId="{BCEFE9D3-5948-AF4E-86AD-780C7B477EC6}" srcOrd="0" destOrd="0" parTransId="{41DC11B1-A3F2-4345-8CF9-9DB2E43BA932}" sibTransId="{2B705389-1BE1-564A-B053-40BD6AB0983E}"/>
-    <dgm:cxn modelId="{9932DE12-E158-F743-BA16-5C9CF5035A88}" srcId="{BEE509F7-C35D-4A47-A5A3-EE1B837DFC93}" destId="{84840ECA-4F7F-B342-9A3D-021D5B5CFC5B}" srcOrd="2" destOrd="0" parTransId="{DB31037A-5372-B542-AA69-D2F0C560CF45}" sibTransId="{1E1A7539-DD70-DD4C-9A86-B19BB8F91364}"/>
-    <dgm:cxn modelId="{448744F2-D208-DD46-BA67-94BBFD7976C6}" srcId="{84840ECA-4F7F-B342-9A3D-021D5B5CFC5B}" destId="{5AC5908C-B576-7F4C-8FD8-5731AE44CCE7}" srcOrd="3" destOrd="0" parTransId="{D2FD3126-01B0-7240-A9EC-3FFF9425B275}" sibTransId="{013619B2-D4C8-B242-BB05-E6A6F001CA03}"/>
-    <dgm:cxn modelId="{65EA1CB3-F54D-924F-B306-9B945EE492D8}" srcId="{BCEFE9D3-5948-AF4E-86AD-780C7B477EC6}" destId="{F376309F-0DF8-2D4B-B2F9-721A80E7A852}" srcOrd="0" destOrd="0" parTransId="{B17B935E-2AC4-DE42-8A7B-A3F2E3E8BC09}" sibTransId="{2E40A6CE-6E71-BC41-AF28-B255DCB7AAB6}"/>
-    <dgm:cxn modelId="{52C5F8F4-026B-0741-A409-187BFECCE7FB}" srcId="{84840ECA-4F7F-B342-9A3D-021D5B5CFC5B}" destId="{8484A473-4730-7043-8FB9-67510807F041}" srcOrd="2" destOrd="0" parTransId="{19DB474A-DAEA-3D4D-BF8C-E271EA0B3A41}" sibTransId="{29A8B6ED-02C5-8942-A796-C2D95211294D}"/>
-    <dgm:cxn modelId="{D7D9085D-5DAB-7645-997F-BACBD35DFD0F}" type="presOf" srcId="{BCEFE9D3-5948-AF4E-86AD-780C7B477EC6}" destId="{B67834E6-D937-324E-A155-44D5663AD34D}" srcOrd="0" destOrd="0" presId="urn:microsoft.com/office/officeart/2005/8/layout/lProcess3"/>
-    <dgm:cxn modelId="{684AEE8E-908E-344C-9B4B-A51AE46C31DC}" type="presParOf" srcId="{5624B06E-8080-454E-BA9F-046562970BBF}" destId="{9A14F12D-4CBE-1047-8B6F-2D7F12778C16}" srcOrd="0" destOrd="0" presId="urn:microsoft.com/office/officeart/2005/8/layout/lProcess3"/>
-    <dgm:cxn modelId="{537F15F9-0310-5B4A-BE6B-A94021352EED}" type="presParOf" srcId="{9A14F12D-4CBE-1047-8B6F-2D7F12778C16}" destId="{B67834E6-D937-324E-A155-44D5663AD34D}" srcOrd="0" destOrd="0" presId="urn:microsoft.com/office/officeart/2005/8/layout/lProcess3"/>
-    <dgm:cxn modelId="{3D2318C9-3E48-EB40-84DE-F3E8723F6DA2}" type="presParOf" srcId="{9A14F12D-4CBE-1047-8B6F-2D7F12778C16}" destId="{C92A4301-FC57-5F49-80EC-AE6E77A8F918}" srcOrd="1" destOrd="0" presId="urn:microsoft.com/office/officeart/2005/8/layout/lProcess3"/>
-    <dgm:cxn modelId="{781B8F75-F8D5-E644-9F1D-D43F3789895F}" type="presParOf" srcId="{9A14F12D-4CBE-1047-8B6F-2D7F12778C16}" destId="{B468315B-0B57-6946-B3D9-C0C8AC6E9DA0}" srcOrd="2" destOrd="0" presId="urn:microsoft.com/office/officeart/2005/8/layout/lProcess3"/>
-    <dgm:cxn modelId="{179A6815-08E0-C342-AC55-3D8FE834747E}" type="presParOf" srcId="{9A14F12D-4CBE-1047-8B6F-2D7F12778C16}" destId="{F8380948-2D15-184B-8409-68ADA5E52495}" srcOrd="3" destOrd="0" presId="urn:microsoft.com/office/officeart/2005/8/layout/lProcess3"/>
-    <dgm:cxn modelId="{46D6D9C8-7767-EB4B-B943-7DC3E7C1AEA6}" type="presParOf" srcId="{9A14F12D-4CBE-1047-8B6F-2D7F12778C16}" destId="{D7B3AE92-AD46-034B-9384-34FA020C6277}" srcOrd="4" destOrd="0" presId="urn:microsoft.com/office/officeart/2005/8/layout/lProcess3"/>
-    <dgm:cxn modelId="{B0F41DDC-57E0-8343-8A06-C9EBB44A5207}" type="presParOf" srcId="{9A14F12D-4CBE-1047-8B6F-2D7F12778C16}" destId="{F23364C6-FF2C-7640-AE88-9219D86F5483}" srcOrd="5" destOrd="0" presId="urn:microsoft.com/office/officeart/2005/8/layout/lProcess3"/>
-    <dgm:cxn modelId="{430965A1-D90D-9842-9899-8E56C843D7AE}" type="presParOf" srcId="{9A14F12D-4CBE-1047-8B6F-2D7F12778C16}" destId="{F5A61BBA-767D-4348-A1ED-705BB5A4460E}" srcOrd="6" destOrd="0" presId="urn:microsoft.com/office/officeart/2005/8/layout/lProcess3"/>
-    <dgm:cxn modelId="{ADF2FACB-E9C6-5743-8438-0BA451EAFDDF}" type="presParOf" srcId="{9A14F12D-4CBE-1047-8B6F-2D7F12778C16}" destId="{82FA7BF4-AB51-8344-AB86-8F676A2ED45F}" srcOrd="7" destOrd="0" presId="urn:microsoft.com/office/officeart/2005/8/layout/lProcess3"/>
-    <dgm:cxn modelId="{05138E22-38B9-4449-B883-7DF73E12EE61}" type="presParOf" srcId="{9A14F12D-4CBE-1047-8B6F-2D7F12778C16}" destId="{38D39B69-8088-8645-8F78-90E785BC0DB0}" srcOrd="8" destOrd="0" presId="urn:microsoft.com/office/officeart/2005/8/layout/lProcess3"/>
-    <dgm:cxn modelId="{C4498D04-79AB-9F40-B500-1A23B8CDAC2D}" type="presParOf" srcId="{5624B06E-8080-454E-BA9F-046562970BBF}" destId="{3D3A762A-D8A9-884C-89DB-B2730EB461AD}" srcOrd="1" destOrd="0" presId="urn:microsoft.com/office/officeart/2005/8/layout/lProcess3"/>
-    <dgm:cxn modelId="{0627005A-E998-A749-929E-A15E889D4D50}" type="presParOf" srcId="{5624B06E-8080-454E-BA9F-046562970BBF}" destId="{5BDD5A16-BEC7-4846-AF6D-E9926E0C5578}" srcOrd="2" destOrd="0" presId="urn:microsoft.com/office/officeart/2005/8/layout/lProcess3"/>
-    <dgm:cxn modelId="{3A7C040F-F1CB-5448-9E04-B51B8A9D8941}" type="presParOf" srcId="{5BDD5A16-BEC7-4846-AF6D-E9926E0C5578}" destId="{20646E7B-50F5-8C4B-8C11-65F25A3C7DA2}" srcOrd="0" destOrd="0" presId="urn:microsoft.com/office/officeart/2005/8/layout/lProcess3"/>
-    <dgm:cxn modelId="{6AF492BA-5E72-0C44-B48A-F192B1B39E76}" type="presParOf" srcId="{5BDD5A16-BEC7-4846-AF6D-E9926E0C5578}" destId="{518AD7B3-E793-ED42-A6B2-BA375B35898B}" srcOrd="1" destOrd="0" presId="urn:microsoft.com/office/officeart/2005/8/layout/lProcess3"/>
-    <dgm:cxn modelId="{3A0BDE15-AEE2-8D46-9967-F4C82D1161A2}" type="presParOf" srcId="{5BDD5A16-BEC7-4846-AF6D-E9926E0C5578}" destId="{71054395-C536-C248-84C9-82446C64BB7C}" srcOrd="2" destOrd="0" presId="urn:microsoft.com/office/officeart/2005/8/layout/lProcess3"/>
-    <dgm:cxn modelId="{9140E5E6-6E71-D948-9246-6103C22BEEE2}" type="presParOf" srcId="{5BDD5A16-BEC7-4846-AF6D-E9926E0C5578}" destId="{C5CF5F55-1572-6241-858C-5B871F973530}" srcOrd="3" destOrd="0" presId="urn:microsoft.com/office/officeart/2005/8/layout/lProcess3"/>
-    <dgm:cxn modelId="{5F6F6CEB-C42B-514D-8BCC-F89C077B6AFC}" type="presParOf" srcId="{5BDD5A16-BEC7-4846-AF6D-E9926E0C5578}" destId="{4EABEAFD-16A5-954E-AA53-A2AC04240EE5}" srcOrd="4" destOrd="0" presId="urn:microsoft.com/office/officeart/2005/8/layout/lProcess3"/>
-    <dgm:cxn modelId="{DAFBEEB8-85E2-3D44-9105-249E5A2AF7C9}" type="presParOf" srcId="{5BDD5A16-BEC7-4846-AF6D-E9926E0C5578}" destId="{7628CBBD-896F-3141-A84F-04C9494E90C9}" srcOrd="5" destOrd="0" presId="urn:microsoft.com/office/officeart/2005/8/layout/lProcess3"/>
-    <dgm:cxn modelId="{2925E0E7-F2BD-4A47-AF9F-D38E65960796}" type="presParOf" srcId="{5BDD5A16-BEC7-4846-AF6D-E9926E0C5578}" destId="{985D8517-B0DA-DB4D-BEE8-F166708EF0CF}" srcOrd="6" destOrd="0" presId="urn:microsoft.com/office/officeart/2005/8/layout/lProcess3"/>
-    <dgm:cxn modelId="{BBE97CD8-8A23-ED48-82F2-113953F6C6FE}" type="presParOf" srcId="{5BDD5A16-BEC7-4846-AF6D-E9926E0C5578}" destId="{A1226782-7F53-D546-8F10-A6E25353C99F}" srcOrd="7" destOrd="0" presId="urn:microsoft.com/office/officeart/2005/8/layout/lProcess3"/>
-    <dgm:cxn modelId="{17E8F253-16D8-E445-9B96-71B813C81068}" type="presParOf" srcId="{5BDD5A16-BEC7-4846-AF6D-E9926E0C5578}" destId="{9B57253F-E842-EC49-9816-DC2A9748273D}" srcOrd="8" destOrd="0" presId="urn:microsoft.com/office/officeart/2005/8/layout/lProcess3"/>
-    <dgm:cxn modelId="{CBEC0092-6E30-4548-8841-B016810CE60B}" type="presParOf" srcId="{5624B06E-8080-454E-BA9F-046562970BBF}" destId="{A4CE564A-DF1F-1A41-A482-2C992827EB1C}" srcOrd="3" destOrd="0" presId="urn:microsoft.com/office/officeart/2005/8/layout/lProcess3"/>
-    <dgm:cxn modelId="{63E179A2-672D-FD44-AC16-995BB9620D1C}" type="presParOf" srcId="{5624B06E-8080-454E-BA9F-046562970BBF}" destId="{1CB3E618-9226-214F-A572-7276C110A8D0}" srcOrd="4" destOrd="0" presId="urn:microsoft.com/office/officeart/2005/8/layout/lProcess3"/>
-    <dgm:cxn modelId="{852F83BF-7F52-AE44-BB40-5E5D74984421}" type="presParOf" srcId="{1CB3E618-9226-214F-A572-7276C110A8D0}" destId="{B447B230-DC90-344F-857F-2EE2F2B54C2E}" srcOrd="0" destOrd="0" presId="urn:microsoft.com/office/officeart/2005/8/layout/lProcess3"/>
-    <dgm:cxn modelId="{6D8AC437-306B-AE41-A183-2FEB21C1E05C}" type="presParOf" srcId="{1CB3E618-9226-214F-A572-7276C110A8D0}" destId="{91099C5D-A934-4F48-BFD3-FFBD22C255B5}" srcOrd="1" destOrd="0" presId="urn:microsoft.com/office/officeart/2005/8/layout/lProcess3"/>
-    <dgm:cxn modelId="{10232B03-DA2C-8A45-A8DF-7B061A6589DF}" type="presParOf" srcId="{1CB3E618-9226-214F-A572-7276C110A8D0}" destId="{BFE63C30-B81C-014D-9224-FDCB351A92D3}" srcOrd="2" destOrd="0" presId="urn:microsoft.com/office/officeart/2005/8/layout/lProcess3"/>
-    <dgm:cxn modelId="{CA3A51EF-7171-FF4E-80C6-34DCDC220BAD}" type="presParOf" srcId="{1CB3E618-9226-214F-A572-7276C110A8D0}" destId="{661AAA68-1E87-8849-8680-C4AD57DC5CBE}" srcOrd="3" destOrd="0" presId="urn:microsoft.com/office/officeart/2005/8/layout/lProcess3"/>
-    <dgm:cxn modelId="{485C5579-8223-C84E-AF16-E4BF414FD468}" type="presParOf" srcId="{1CB3E618-9226-214F-A572-7276C110A8D0}" destId="{C5B173B0-D29C-2646-9297-174784FF9A03}" srcOrd="4" destOrd="0" presId="urn:microsoft.com/office/officeart/2005/8/layout/lProcess3"/>
-    <dgm:cxn modelId="{066B82E4-2B8A-224F-A555-6286A6C5DBC6}" type="presParOf" srcId="{1CB3E618-9226-214F-A572-7276C110A8D0}" destId="{78B74C7B-2936-FD4F-90E5-4451D5D83046}" srcOrd="5" destOrd="0" presId="urn:microsoft.com/office/officeart/2005/8/layout/lProcess3"/>
-    <dgm:cxn modelId="{017B70B0-8E39-1E49-90CF-A84FF7DA9A4F}" type="presParOf" srcId="{1CB3E618-9226-214F-A572-7276C110A8D0}" destId="{6336FDFE-8C06-5D40-A2DA-885C8535E358}" srcOrd="6" destOrd="0" presId="urn:microsoft.com/office/officeart/2005/8/layout/lProcess3"/>
-    <dgm:cxn modelId="{CEAE0EA1-F5E5-6E43-8007-F30420670B4A}" type="presParOf" srcId="{1CB3E618-9226-214F-A572-7276C110A8D0}" destId="{B7AC80C1-5334-D740-B54A-D39698373402}" srcOrd="7" destOrd="0" presId="urn:microsoft.com/office/officeart/2005/8/layout/lProcess3"/>
-    <dgm:cxn modelId="{65A7A921-3CD5-B84B-9CB7-CA5C31633E4D}" type="presParOf" srcId="{1CB3E618-9226-214F-A572-7276C110A8D0}" destId="{7BEB7C7D-83CC-3944-9BB7-58A97B666C5C}" srcOrd="8" destOrd="0" presId="urn:microsoft.com/office/officeart/2005/8/layout/lProcess3"/>
+    <dgm:cxn modelId="{C92DDCDC-81A9-1C4D-9059-BAD68FB69B38}" type="presOf" srcId="{D2C5FF4A-648D-824F-A13B-E2566B64C187}" destId="{4EABEAFD-16A5-954E-AA53-A2AC04240EE5}" srcOrd="0" destOrd="0" presId="urn:microsoft.com/office/officeart/2005/8/layout/lProcess3"/>
+    <dgm:cxn modelId="{BF5BE1CC-9702-A842-B338-9E3ADDEDB08E}" type="presParOf" srcId="{5624B06E-8080-454E-BA9F-046562970BBF}" destId="{9A14F12D-4CBE-1047-8B6F-2D7F12778C16}" srcOrd="0" destOrd="0" presId="urn:microsoft.com/office/officeart/2005/8/layout/lProcess3"/>
+    <dgm:cxn modelId="{7A43579A-CF01-464B-ACFC-563FE2A03FB8}" type="presParOf" srcId="{9A14F12D-4CBE-1047-8B6F-2D7F12778C16}" destId="{B67834E6-D937-324E-A155-44D5663AD34D}" srcOrd="0" destOrd="0" presId="urn:microsoft.com/office/officeart/2005/8/layout/lProcess3"/>
+    <dgm:cxn modelId="{1A098CD3-DAB1-2542-B1D7-09E8D1E0BF84}" type="presParOf" srcId="{9A14F12D-4CBE-1047-8B6F-2D7F12778C16}" destId="{C92A4301-FC57-5F49-80EC-AE6E77A8F918}" srcOrd="1" destOrd="0" presId="urn:microsoft.com/office/officeart/2005/8/layout/lProcess3"/>
+    <dgm:cxn modelId="{55CCAD3B-2E52-BD43-8B9B-C51E97B55124}" type="presParOf" srcId="{9A14F12D-4CBE-1047-8B6F-2D7F12778C16}" destId="{B468315B-0B57-6946-B3D9-C0C8AC6E9DA0}" srcOrd="2" destOrd="0" presId="urn:microsoft.com/office/officeart/2005/8/layout/lProcess3"/>
+    <dgm:cxn modelId="{5E1ED677-3BDE-1A40-BF87-51CA4E06F7AB}" type="presParOf" srcId="{9A14F12D-4CBE-1047-8B6F-2D7F12778C16}" destId="{F8380948-2D15-184B-8409-68ADA5E52495}" srcOrd="3" destOrd="0" presId="urn:microsoft.com/office/officeart/2005/8/layout/lProcess3"/>
+    <dgm:cxn modelId="{25CDECAD-E5A3-194B-A2A7-6441B4F7B191}" type="presParOf" srcId="{9A14F12D-4CBE-1047-8B6F-2D7F12778C16}" destId="{D7B3AE92-AD46-034B-9384-34FA020C6277}" srcOrd="4" destOrd="0" presId="urn:microsoft.com/office/officeart/2005/8/layout/lProcess3"/>
+    <dgm:cxn modelId="{D4A23523-4AB2-F843-8845-2F60E74A84C1}" type="presParOf" srcId="{9A14F12D-4CBE-1047-8B6F-2D7F12778C16}" destId="{F23364C6-FF2C-7640-AE88-9219D86F5483}" srcOrd="5" destOrd="0" presId="urn:microsoft.com/office/officeart/2005/8/layout/lProcess3"/>
+    <dgm:cxn modelId="{BDAA8FF6-94D3-2347-88F8-2F653128E907}" type="presParOf" srcId="{9A14F12D-4CBE-1047-8B6F-2D7F12778C16}" destId="{F5A61BBA-767D-4348-A1ED-705BB5A4460E}" srcOrd="6" destOrd="0" presId="urn:microsoft.com/office/officeart/2005/8/layout/lProcess3"/>
+    <dgm:cxn modelId="{0411FEC7-727F-7641-B753-3405A700330C}" type="presParOf" srcId="{9A14F12D-4CBE-1047-8B6F-2D7F12778C16}" destId="{82FA7BF4-AB51-8344-AB86-8F676A2ED45F}" srcOrd="7" destOrd="0" presId="urn:microsoft.com/office/officeart/2005/8/layout/lProcess3"/>
+    <dgm:cxn modelId="{82B3090F-FCEC-864A-B833-C4BEF0AA653D}" type="presParOf" srcId="{9A14F12D-4CBE-1047-8B6F-2D7F12778C16}" destId="{38D39B69-8088-8645-8F78-90E785BC0DB0}" srcOrd="8" destOrd="0" presId="urn:microsoft.com/office/officeart/2005/8/layout/lProcess3"/>
+    <dgm:cxn modelId="{A38DE1DE-B7BB-794D-A306-0402831074C0}" type="presParOf" srcId="{5624B06E-8080-454E-BA9F-046562970BBF}" destId="{3D3A762A-D8A9-884C-89DB-B2730EB461AD}" srcOrd="1" destOrd="0" presId="urn:microsoft.com/office/officeart/2005/8/layout/lProcess3"/>
+    <dgm:cxn modelId="{6F5908BF-0048-2D4E-B5D5-E1A9B24437D3}" type="presParOf" srcId="{5624B06E-8080-454E-BA9F-046562970BBF}" destId="{5BDD5A16-BEC7-4846-AF6D-E9926E0C5578}" srcOrd="2" destOrd="0" presId="urn:microsoft.com/office/officeart/2005/8/layout/lProcess3"/>
+    <dgm:cxn modelId="{E4C3272E-B2AE-6244-9C66-601120868B47}" type="presParOf" srcId="{5BDD5A16-BEC7-4846-AF6D-E9926E0C5578}" destId="{20646E7B-50F5-8C4B-8C11-65F25A3C7DA2}" srcOrd="0" destOrd="0" presId="urn:microsoft.com/office/officeart/2005/8/layout/lProcess3"/>
+    <dgm:cxn modelId="{195454CB-D08F-434F-A707-3A4A01285A96}" type="presParOf" srcId="{5BDD5A16-BEC7-4846-AF6D-E9926E0C5578}" destId="{518AD7B3-E793-ED42-A6B2-BA375B35898B}" srcOrd="1" destOrd="0" presId="urn:microsoft.com/office/officeart/2005/8/layout/lProcess3"/>
+    <dgm:cxn modelId="{45B1E7E5-B5CF-5D4A-AB53-FB59A528FDBE}" type="presParOf" srcId="{5BDD5A16-BEC7-4846-AF6D-E9926E0C5578}" destId="{71054395-C536-C248-84C9-82446C64BB7C}" srcOrd="2" destOrd="0" presId="urn:microsoft.com/office/officeart/2005/8/layout/lProcess3"/>
+    <dgm:cxn modelId="{511AEE22-69C5-7743-92B9-2C20494EB0B3}" type="presParOf" srcId="{5BDD5A16-BEC7-4846-AF6D-E9926E0C5578}" destId="{C5CF5F55-1572-6241-858C-5B871F973530}" srcOrd="3" destOrd="0" presId="urn:microsoft.com/office/officeart/2005/8/layout/lProcess3"/>
+    <dgm:cxn modelId="{B946CC00-F743-D742-8B4B-5987252E9E43}" type="presParOf" srcId="{5BDD5A16-BEC7-4846-AF6D-E9926E0C5578}" destId="{4EABEAFD-16A5-954E-AA53-A2AC04240EE5}" srcOrd="4" destOrd="0" presId="urn:microsoft.com/office/officeart/2005/8/layout/lProcess3"/>
+    <dgm:cxn modelId="{3F7E4EF0-3765-1C4E-9231-0E4FD869D93D}" type="presParOf" srcId="{5BDD5A16-BEC7-4846-AF6D-E9926E0C5578}" destId="{7628CBBD-896F-3141-A84F-04C9494E90C9}" srcOrd="5" destOrd="0" presId="urn:microsoft.com/office/officeart/2005/8/layout/lProcess3"/>
+    <dgm:cxn modelId="{F53CD036-52DD-9946-A857-7E3DD50A6783}" type="presParOf" srcId="{5BDD5A16-BEC7-4846-AF6D-E9926E0C5578}" destId="{985D8517-B0DA-DB4D-BEE8-F166708EF0CF}" srcOrd="6" destOrd="0" presId="urn:microsoft.com/office/officeart/2005/8/layout/lProcess3"/>
+    <dgm:cxn modelId="{97D7BCAD-5698-9947-894B-82A3510D6E72}" type="presParOf" srcId="{5BDD5A16-BEC7-4846-AF6D-E9926E0C5578}" destId="{A1226782-7F53-D546-8F10-A6E25353C99F}" srcOrd="7" destOrd="0" presId="urn:microsoft.com/office/officeart/2005/8/layout/lProcess3"/>
+    <dgm:cxn modelId="{6D80532F-75A7-AF48-A154-E570DE31603A}" type="presParOf" srcId="{5BDD5A16-BEC7-4846-AF6D-E9926E0C5578}" destId="{9B57253F-E842-EC49-9816-DC2A9748273D}" srcOrd="8" destOrd="0" presId="urn:microsoft.com/office/officeart/2005/8/layout/lProcess3"/>
+    <dgm:cxn modelId="{D3C307F0-FBA8-294F-A24D-4F5C33B700E2}" type="presParOf" srcId="{5624B06E-8080-454E-BA9F-046562970BBF}" destId="{A4CE564A-DF1F-1A41-A482-2C992827EB1C}" srcOrd="3" destOrd="0" presId="urn:microsoft.com/office/officeart/2005/8/layout/lProcess3"/>
+    <dgm:cxn modelId="{928A5D6C-65A6-6E40-BCC7-E746DCF8450F}" type="presParOf" srcId="{5624B06E-8080-454E-BA9F-046562970BBF}" destId="{1CB3E618-9226-214F-A572-7276C110A8D0}" srcOrd="4" destOrd="0" presId="urn:microsoft.com/office/officeart/2005/8/layout/lProcess3"/>
+    <dgm:cxn modelId="{68695CFE-1522-8B41-A95F-E5036175E344}" type="presParOf" srcId="{1CB3E618-9226-214F-A572-7276C110A8D0}" destId="{B447B230-DC90-344F-857F-2EE2F2B54C2E}" srcOrd="0" destOrd="0" presId="urn:microsoft.com/office/officeart/2005/8/layout/lProcess3"/>
+    <dgm:cxn modelId="{52AD3761-ABC9-FF45-803E-02C2107D6F7C}" type="presParOf" srcId="{1CB3E618-9226-214F-A572-7276C110A8D0}" destId="{91099C5D-A934-4F48-BFD3-FFBD22C255B5}" srcOrd="1" destOrd="0" presId="urn:microsoft.com/office/officeart/2005/8/layout/lProcess3"/>
+    <dgm:cxn modelId="{4D71D76F-1071-4447-9EEB-049EB2FD79EC}" type="presParOf" srcId="{1CB3E618-9226-214F-A572-7276C110A8D0}" destId="{BFE63C30-B81C-014D-9224-FDCB351A92D3}" srcOrd="2" destOrd="0" presId="urn:microsoft.com/office/officeart/2005/8/layout/lProcess3"/>
+    <dgm:cxn modelId="{3B75974D-67BA-1F40-AB22-9A3E43A523D3}" type="presParOf" srcId="{1CB3E618-9226-214F-A572-7276C110A8D0}" destId="{661AAA68-1E87-8849-8680-C4AD57DC5CBE}" srcOrd="3" destOrd="0" presId="urn:microsoft.com/office/officeart/2005/8/layout/lProcess3"/>
+    <dgm:cxn modelId="{C1AF030F-383E-AF41-AA62-3B3B29085415}" type="presParOf" srcId="{1CB3E618-9226-214F-A572-7276C110A8D0}" destId="{C5B173B0-D29C-2646-9297-174784FF9A03}" srcOrd="4" destOrd="0" presId="urn:microsoft.com/office/officeart/2005/8/layout/lProcess3"/>
+    <dgm:cxn modelId="{72F91994-3C13-6340-AADC-19082F460036}" type="presParOf" srcId="{1CB3E618-9226-214F-A572-7276C110A8D0}" destId="{78B74C7B-2936-FD4F-90E5-4451D5D83046}" srcOrd="5" destOrd="0" presId="urn:microsoft.com/office/officeart/2005/8/layout/lProcess3"/>
+    <dgm:cxn modelId="{BE5F190D-8BEF-F141-8C14-7C52C8AB8E67}" type="presParOf" srcId="{1CB3E618-9226-214F-A572-7276C110A8D0}" destId="{6336FDFE-8C06-5D40-A2DA-885C8535E358}" srcOrd="6" destOrd="0" presId="urn:microsoft.com/office/officeart/2005/8/layout/lProcess3"/>
+    <dgm:cxn modelId="{F790D59A-E8BC-ED45-89E9-18EE22006F5B}" type="presParOf" srcId="{1CB3E618-9226-214F-A572-7276C110A8D0}" destId="{B7AC80C1-5334-D740-B54A-D39698373402}" srcOrd="7" destOrd="0" presId="urn:microsoft.com/office/officeart/2005/8/layout/lProcess3"/>
+    <dgm:cxn modelId="{DE84BA50-6E01-5B4C-AC4E-2EC5EF696A72}" type="presParOf" srcId="{1CB3E618-9226-214F-A572-7276C110A8D0}" destId="{7BEB7C7D-83CC-3944-9BB7-58A97B666C5C}" srcOrd="8" destOrd="0" presId="urn:microsoft.com/office/officeart/2005/8/layout/lProcess3"/>
   </dgm:cxnLst>
   <dgm:bg/>
   <dgm:whole/>
@@ -15002,7 +15015,7 @@
 </file>
 
 <file path=customXml/itemProps1.xml><?xml version="1.0" encoding="utf-8"?>
-<ds:datastoreItem xmlns:ds="http://schemas.openxmlformats.org/officeDocument/2006/customXml" ds:itemID="{AD4004D6-9328-BE45-92CA-DFBBA22EAB7E}">
+<ds:datastoreItem xmlns:ds="http://schemas.openxmlformats.org/officeDocument/2006/customXml" ds:itemID="{216B5C48-527E-804F-A29C-47075CE55E32}">
   <ds:schemaRefs>
     <ds:schemaRef ds:uri="http://schemas.openxmlformats.org/officeDocument/2006/bibliography"/>
   </ds:schemaRefs>

</xml_diff>